<commit_message>
New EMR and Script
</commit_message>
<xml_diff>
--- a/Documentation/ProjectScript.docx
+++ b/Documentation/ProjectScript.docx
@@ -1,6 +1,6 @@
 
 <file path=word/document.xml><?xml version="1.0" encoding="utf-8"?>
-<w:document xmlns:wpc="http://schemas.microsoft.com/office/word/2010/wordprocessingCanvas" xmlns:cx="http://schemas.microsoft.com/office/drawing/2014/chartex" xmlns:cx1="http://schemas.microsoft.com/office/drawing/2015/9/8/chartex" xmlns:cx2="http://schemas.microsoft.com/office/drawing/2015/10/21/chartex" xmlns:cx3="http://schemas.microsoft.com/office/drawing/2016/5/9/chartex" xmlns:cx4="http://schemas.microsoft.com/office/drawing/2016/5/10/chartex" xmlns:cx5="http://schemas.microsoft.com/office/drawing/2016/5/11/chartex" xmlns:cx6="http://schemas.microsoft.com/office/drawing/2016/5/12/chartex" xmlns:cx7="http://schemas.microsoft.com/office/drawing/2016/5/13/chartex" xmlns:cx8="http://schemas.microsoft.com/office/drawing/2016/5/14/chartex" xmlns:mc="http://schemas.openxmlformats.org/markup-compatibility/2006" xmlns:aink="http://schemas.microsoft.com/office/drawing/2016/ink" xmlns:am3d="http://schemas.microsoft.com/office/drawing/2017/model3d" xmlns:o="urn:schemas-microsoft-com:office:office" xmlns:oel="http://schemas.microsoft.com/office/2019/extlst" xmlns:r="http://schemas.openxmlformats.org/officeDocument/2006/relationships" xmlns:m="http://schemas.openxmlformats.org/officeDocument/2006/math" xmlns:v="urn:schemas-microsoft-com:vml" xmlns:wp14="http://schemas.microsoft.com/office/word/2010/wordprocessingDrawing" xmlns:wp="http://schemas.openxmlformats.org/drawingml/2006/wordprocessingDrawing" xmlns:w10="urn:schemas-microsoft-com:office:word" xmlns:w="http://schemas.openxmlformats.org/wordprocessingml/2006/main" xmlns:w14="http://schemas.microsoft.com/office/word/2010/wordml" xmlns:w15="http://schemas.microsoft.com/office/word/2012/wordml" xmlns:w16cex="http://schemas.microsoft.com/office/word/2018/wordml/cex" xmlns:w16cid="http://schemas.microsoft.com/office/word/2016/wordml/cid" xmlns:w16="http://schemas.microsoft.com/office/word/2018/wordml" xmlns:w16du="http://schemas.microsoft.com/office/word/2023/wordml/word16du" xmlns:w16sdtdh="http://schemas.microsoft.com/office/word/2020/wordml/sdtdatahash" xmlns:w16se="http://schemas.microsoft.com/office/word/2015/wordml/symex" xmlns:wpg="http://schemas.microsoft.com/office/word/2010/wordprocessingGroup" xmlns:wpi="http://schemas.microsoft.com/office/word/2010/wordprocessingInk" xmlns:wne="http://schemas.microsoft.com/office/word/2006/wordml" xmlns:wps="http://schemas.microsoft.com/office/word/2010/wordprocessingShape" mc:Ignorable="w14 w15 w16se w16cid w16 w16cex w16sdtdh wp14">
+<w:document xmlns:wpc="http://schemas.microsoft.com/office/word/2010/wordprocessingCanvas" xmlns:cx="http://schemas.microsoft.com/office/drawing/2014/chartex" xmlns:cx1="http://schemas.microsoft.com/office/drawing/2015/9/8/chartex" xmlns:cx2="http://schemas.microsoft.com/office/drawing/2015/10/21/chartex" xmlns:cx3="http://schemas.microsoft.com/office/drawing/2016/5/9/chartex" xmlns:cx4="http://schemas.microsoft.com/office/drawing/2016/5/10/chartex" xmlns:cx5="http://schemas.microsoft.com/office/drawing/2016/5/11/chartex" xmlns:cx6="http://schemas.microsoft.com/office/drawing/2016/5/12/chartex" xmlns:cx7="http://schemas.microsoft.com/office/drawing/2016/5/13/chartex" xmlns:cx8="http://schemas.microsoft.com/office/drawing/2016/5/14/chartex" xmlns:mc="http://schemas.openxmlformats.org/markup-compatibility/2006" xmlns:aink="http://schemas.microsoft.com/office/drawing/2016/ink" xmlns:am3d="http://schemas.microsoft.com/office/drawing/2017/model3d" xmlns:o="urn:schemas-microsoft-com:office:office" xmlns:oel="http://schemas.microsoft.com/office/2019/extlst" xmlns:r="http://schemas.openxmlformats.org/officeDocument/2006/relationships" xmlns:m="http://schemas.openxmlformats.org/officeDocument/2006/math" xmlns:v="urn:schemas-microsoft-com:vml" xmlns:wp14="http://schemas.microsoft.com/office/word/2010/wordprocessingDrawing" xmlns:wp="http://schemas.openxmlformats.org/drawingml/2006/wordprocessingDrawing" xmlns:w10="urn:schemas-microsoft-com:office:word" xmlns:w="http://schemas.openxmlformats.org/wordprocessingml/2006/main" xmlns:w14="http://schemas.microsoft.com/office/word/2010/wordml" xmlns:w15="http://schemas.microsoft.com/office/word/2012/wordml" xmlns:w16cex="http://schemas.microsoft.com/office/word/2018/wordml/cex" xmlns:w16cid="http://schemas.microsoft.com/office/word/2016/wordml/cid" xmlns:w16="http://schemas.microsoft.com/office/word/2018/wordml" xmlns:w16sdtdh="http://schemas.microsoft.com/office/word/2020/wordml/sdtdatahash" xmlns:w16se="http://schemas.microsoft.com/office/word/2015/wordml/symex" xmlns:wpg="http://schemas.microsoft.com/office/word/2010/wordprocessingGroup" xmlns:wpi="http://schemas.microsoft.com/office/word/2010/wordprocessingInk" xmlns:wne="http://schemas.microsoft.com/office/word/2006/wordml" xmlns:wps="http://schemas.microsoft.com/office/word/2010/wordprocessingShape" mc:Ignorable="w14 w15 w16se w16cid w16 w16cex w16sdtdh wp14">
   <w:body>
     <w:p>
       <w:r>
@@ -43,7 +43,25 @@
     </w:p>
     <w:p>
       <w:r>
-        <w:t xml:space="preserve">The requirements of the database were to have 3 hospitals where each hospital can admit a maximum of 10 patients and has 3 doctors and 5 nurses on staff. The hospitals can order medication from any of the three available pharmacies. Patients can have multiple attendings and only one primary doctor, and nurses can care for two or more patients. </w:t>
+        <w:t xml:space="preserve">The requirements of the database were to have 3 hospitals where each hospital can admit a maximum of 10 patients and has 3 doctors and 5 nurses on staff. The hospitals can order medication from any of the three available pharmacies. Patients can have multiple </w:t>
+      </w:r>
+      <w:r>
+        <w:t>doctors treating them for various conditions, but</w:t>
+      </w:r>
+      <w:r>
+        <w:t xml:space="preserve"> only one primary doctor</w:t>
+      </w:r>
+      <w:r>
+        <w:t>. N</w:t>
+      </w:r>
+      <w:r>
+        <w:t xml:space="preserve">urses can care for </w:t>
+      </w:r>
+      <w:r>
+        <w:t xml:space="preserve">a maximum of </w:t>
+      </w:r>
+      <w:r>
+        <w:t xml:space="preserve">two patients. </w:t>
       </w:r>
     </w:p>
     <w:p/>
@@ -202,11 +220,11 @@
       </w:r>
       <w:proofErr w:type="gramEnd"/>
       <w:r>
-        <w:t xml:space="preserve"> and paying outstanding bills, admitting, relocating and discharging patients from the hospital or to another, tracking which staff are responsible for each patient and much more. The system starts by the user logging in. Once it verifies which user type and individual you are it displays the relevant data. There are three user types in total </w:t>
+        <w:t xml:space="preserve"> and paying outstanding bills, admitting, relocating and discharging patients from the hospital or to another, tracking which staff are responsible for each patient and much more. The system starts by the user logging in. Once it verifies which </w:t>
       </w:r>
       <w:r>
         <w:lastRenderedPageBreak/>
-        <w:t xml:space="preserve">Hospital administrator, Doctor and Nurse and each user is given specific permissions to view and/or make changes to information in the system. </w:t>
+        <w:t xml:space="preserve">user type and individual you are it displays the relevant data. There are three user types in total Hospital administrator, Doctor and Nurse and each user is given specific permissions to view and/or make changes to information in the system. </w:t>
       </w:r>
     </w:p>
     <w:p>

</xml_diff>